<commit_message>
update jm 12 malam
</commit_message>
<xml_diff>
--- a/SKRIPSI.docx
+++ b/SKRIPSI.docx
@@ -53,7 +53,25 @@
           <w:sz w:val="28"/>
           <w:szCs w:val="24"/>
         </w:rPr>
-        <w:t>SISTEM INFORMASI MANAJEMENSURAT MENGGUNAKAN PHP DAN MYSQL PADA BADAN PENDAPATAN DAERAH KABUPATEN TABALONG</w:t>
+        <w:t>SISTEM INFORMASI MANAJEMEN</w:t>
+      </w:r>
+      <w:r>
+        <w:rPr>
+          <w:rFonts w:ascii="Times New Roman" w:hAnsi="Times New Roman" w:cs="Times New Roman"/>
+          <w:b/>
+          <w:sz w:val="28"/>
+          <w:szCs w:val="24"/>
+        </w:rPr>
+        <w:t xml:space="preserve"> </w:t>
+      </w:r>
+      <w:r>
+        <w:rPr>
+          <w:rFonts w:ascii="Times New Roman" w:hAnsi="Times New Roman" w:cs="Times New Roman"/>
+          <w:b/>
+          <w:sz w:val="28"/>
+          <w:szCs w:val="24"/>
+        </w:rPr>
+        <w:t>SURAT MENGGUNAKAN PHP DAN MYSQL PADA BADAN PENDAPATAN DAERAH KABUPATEN TABALONG</w:t>
       </w:r>
     </w:p>
     <w:p>
@@ -151,7 +169,7 @@
                     <a:blip r:embed="rId9" cstate="print">
                       <a:extLst>
                         <a:ext uri="{28A0092B-C50C-407E-A947-70E740481C1C}">
-                          <a14:useLocalDpi xmlns="" xmlns:wpc="http://schemas.microsoft.com/office/word/2010/wordprocessingCanvas" xmlns:mc="http://schemas.openxmlformats.org/markup-compatibility/2006" xmlns:o="urn:schemas-microsoft-com:office:office" xmlns:v="urn:schemas-microsoft-com:vml" xmlns:wp14="http://schemas.microsoft.com/office/word/2010/wordprocessingDrawing" xmlns:w10="urn:schemas-microsoft-com:office:word" xmlns:w="http://schemas.openxmlformats.org/wordprocessingml/2006/main" xmlns:w14="http://schemas.microsoft.com/office/word/2010/wordml" xmlns:w15="http://schemas.microsoft.com/office/word/2012/wordml" xmlns:wpg="http://schemas.microsoft.com/office/word/2010/wordprocessingGroup" xmlns:wpi="http://schemas.microsoft.com/office/word/2010/wordprocessingInk" xmlns:wps="http://schemas.microsoft.com/office/word/2010/wordprocessingShape" xmlns:a14="http://schemas.microsoft.com/office/drawing/2010/main" val="0"/>
+                          <a14:useLocalDpi xmlns:a14="http://schemas.microsoft.com/office/drawing/2010/main" xmlns:wps="http://schemas.microsoft.com/office/word/2010/wordprocessingShape" xmlns:wpi="http://schemas.microsoft.com/office/word/2010/wordprocessingInk" xmlns:wpg="http://schemas.microsoft.com/office/word/2010/wordprocessingGroup" xmlns:w15="http://schemas.microsoft.com/office/word/2012/wordml" xmlns:w14="http://schemas.microsoft.com/office/word/2010/wordml" xmlns:w="http://schemas.openxmlformats.org/wordprocessingml/2006/main" xmlns:w10="urn:schemas-microsoft-com:office:word" xmlns:wp14="http://schemas.microsoft.com/office/word/2010/wordprocessingDrawing" xmlns:v="urn:schemas-microsoft-com:vml" xmlns:o="urn:schemas-microsoft-com:office:office" xmlns:mc="http://schemas.openxmlformats.org/markup-compatibility/2006" xmlns:wpc="http://schemas.microsoft.com/office/word/2010/wordprocessingCanvas" xmlns="" val="0"/>
                         </a:ext>
                       </a:extLst>
                     </a:blip>
@@ -525,7 +543,25 @@
           <w:sz w:val="28"/>
           <w:szCs w:val="24"/>
         </w:rPr>
-        <w:t>SISTEM INFORMASI MANAJEMENSURAT MENGGUNAKAN PHP DAN MYSQL PADA BADAN PENDAPATAN DAERAH KABUPATEN TABALONG</w:t>
+        <w:t>SISTEM INFORMASI MANAJEMEN</w:t>
+      </w:r>
+      <w:r>
+        <w:rPr>
+          <w:rFonts w:ascii="Times New Roman" w:hAnsi="Times New Roman" w:cs="Times New Roman"/>
+          <w:b/>
+          <w:sz w:val="28"/>
+          <w:szCs w:val="24"/>
+        </w:rPr>
+        <w:t xml:space="preserve"> </w:t>
+      </w:r>
+      <w:r>
+        <w:rPr>
+          <w:rFonts w:ascii="Times New Roman" w:hAnsi="Times New Roman" w:cs="Times New Roman"/>
+          <w:b/>
+          <w:sz w:val="28"/>
+          <w:szCs w:val="24"/>
+        </w:rPr>
+        <w:t>SURAT MENGGUNAKAN PHP DAN MYSQL PADA BADAN PENDAPATAN DAERAH KABUPATEN TABALONG</w:t>
       </w:r>
     </w:p>
     <w:p>
@@ -605,6 +641,19 @@
         </w:rPr>
         <w:t>Sarjana Komputer (S.Kom)</w:t>
       </w:r>
+    </w:p>
+    <w:p>
+      <w:pPr>
+        <w:spacing w:after="120" w:line="240" w:lineRule="auto"/>
+        <w:jc w:val="center"/>
+        <w:rPr>
+          <w:rFonts w:ascii="Times New Roman" w:hAnsi="Times New Roman" w:cs="Times New Roman"/>
+          <w:b/>
+          <w:i/>
+          <w:sz w:val="28"/>
+          <w:szCs w:val="24"/>
+        </w:rPr>
+      </w:pPr>
     </w:p>
     <w:p>
       <w:pPr>
@@ -642,18 +691,18 @@
           <w:lang w:eastAsia="id-ID"/>
         </w:rPr>
         <w:drawing>
-          <wp:anchor distT="0" distB="0" distL="114300" distR="114300" simplePos="0" relativeHeight="251648512" behindDoc="0" locked="0" layoutInCell="1" allowOverlap="1">
+          <wp:anchor distT="0" distB="0" distL="114300" distR="114300" simplePos="0" relativeHeight="251681280" behindDoc="0" locked="0" layoutInCell="1" allowOverlap="1">
             <wp:simplePos x="0" y="0"/>
             <wp:positionH relativeFrom="column">
-              <wp:posOffset>1548765</wp:posOffset>
+              <wp:posOffset>1512570</wp:posOffset>
             </wp:positionH>
             <wp:positionV relativeFrom="paragraph">
-              <wp:posOffset>88900</wp:posOffset>
+              <wp:posOffset>25400</wp:posOffset>
             </wp:positionV>
-            <wp:extent cx="1783080" cy="1805940"/>
-            <wp:effectExtent l="0" t="0" r="7620" b="3810"/>
+            <wp:extent cx="1880235" cy="1866900"/>
+            <wp:effectExtent l="19050" t="0" r="5715" b="0"/>
             <wp:wrapNone/>
-            <wp:docPr id="2" name="Picture 1" descr="logo stkom"/>
+            <wp:docPr id="3" name="Picture 50"/>
             <wp:cNvGraphicFramePr>
               <a:graphicFrameLocks xmlns:a="http://schemas.openxmlformats.org/drawingml/2006/main" noChangeAspect="1"/>
             </wp:cNvGraphicFramePr>
@@ -661,14 +710,17 @@
               <a:graphicData uri="http://schemas.openxmlformats.org/drawingml/2006/picture">
                 <pic:pic xmlns:pic="http://schemas.openxmlformats.org/drawingml/2006/picture">
                   <pic:nvPicPr>
-                    <pic:cNvPr id="2" name="Picture 1" descr="logo stkom"/>
-                    <pic:cNvPicPr>
-                      <a:picLocks noChangeAspect="1"/>
-                    </pic:cNvPicPr>
+                    <pic:cNvPr id="0" name="maukuliah-1626360059.png"/>
+                    <pic:cNvPicPr/>
                   </pic:nvPicPr>
                   <pic:blipFill>
-                    <a:blip r:embed="rId13"/>
-                    <a:srcRect/>
+                    <a:blip r:embed="rId9" cstate="print">
+                      <a:extLst>
+                        <a:ext uri="{28A0092B-C50C-407E-A947-70E740481C1C}">
+                          <a14:useLocalDpi xmlns:a14="http://schemas.microsoft.com/office/drawing/2010/main" xmlns:wps="http://schemas.microsoft.com/office/word/2010/wordprocessingShape" xmlns:wpi="http://schemas.microsoft.com/office/word/2010/wordprocessingInk" xmlns:wpg="http://schemas.microsoft.com/office/word/2010/wordprocessingGroup" xmlns:w15="http://schemas.microsoft.com/office/word/2012/wordml" xmlns:w14="http://schemas.microsoft.com/office/word/2010/wordml" xmlns:w="http://schemas.openxmlformats.org/wordprocessingml/2006/main" xmlns:w10="urn:schemas-microsoft-com:office:word" xmlns:wp14="http://schemas.microsoft.com/office/word/2010/wordprocessingDrawing" xmlns:v="urn:schemas-microsoft-com:vml" xmlns:o="urn:schemas-microsoft-com:office:office" xmlns:mc="http://schemas.openxmlformats.org/markup-compatibility/2006" xmlns:wpc="http://schemas.microsoft.com/office/word/2010/wordprocessingCanvas" xmlns="" val="0"/>
+                        </a:ext>
+                      </a:extLst>
+                    </a:blip>
                     <a:stretch>
                       <a:fillRect/>
                     </a:stretch>
@@ -676,7 +728,7 @@
                   <pic:spPr>
                     <a:xfrm>
                       <a:off x="0" y="0"/>
-                      <a:ext cx="1783080" cy="1805940"/>
+                      <a:ext cx="1880235" cy="1866900"/>
                     </a:xfrm>
                     <a:prstGeom prst="rect">
                       <a:avLst/>
@@ -714,11 +766,7 @@
           <w:szCs w:val="24"/>
         </w:rPr>
       </w:pPr>
-    </w:p>
-    <w:p>
-      <w:pPr>
-        <w:spacing w:after="120" w:line="240" w:lineRule="auto"/>
-        <w:jc w:val="center"/>
+      <w:r>
         <w:rPr>
           <w:rFonts w:ascii="Times New Roman" w:hAnsi="Times New Roman" w:cs="Times New Roman"/>
           <w:b/>
@@ -726,7 +774,8 @@
           <w:sz w:val="28"/>
           <w:szCs w:val="24"/>
         </w:rPr>
-      </w:pPr>
+        <w:softHyphen/>
+      </w:r>
       <w:r>
         <w:rPr>
           <w:rFonts w:ascii="Times New Roman" w:hAnsi="Times New Roman" w:cs="Times New Roman"/>
@@ -737,7 +786,11 @@
         </w:rPr>
         <w:softHyphen/>
       </w:r>
-      <w:r>
+    </w:p>
+    <w:p>
+      <w:pPr>
+        <w:spacing w:after="120" w:line="240" w:lineRule="auto"/>
+        <w:jc w:val="center"/>
         <w:rPr>
           <w:rFonts w:ascii="Times New Roman" w:hAnsi="Times New Roman" w:cs="Times New Roman"/>
           <w:b/>
@@ -745,8 +798,7 @@
           <w:sz w:val="28"/>
           <w:szCs w:val="24"/>
         </w:rPr>
-        <w:softHyphen/>
-      </w:r>
+      </w:pPr>
     </w:p>
     <w:p>
       <w:pPr>
@@ -794,7 +846,6 @@
         <w:rPr>
           <w:rFonts w:ascii="Times New Roman" w:hAnsi="Times New Roman" w:cs="Times New Roman"/>
           <w:b/>
-          <w:i/>
           <w:sz w:val="28"/>
           <w:szCs w:val="24"/>
         </w:rPr>
@@ -809,6 +860,46 @@
           <w:b/>
           <w:sz w:val="28"/>
           <w:szCs w:val="24"/>
+          <w:u w:val="single"/>
+        </w:rPr>
+      </w:pPr>
+      <w:r>
+        <w:rPr>
+          <w:rFonts w:ascii="Times New Roman" w:hAnsi="Times New Roman" w:cs="Times New Roman"/>
+          <w:b/>
+          <w:sz w:val="28"/>
+          <w:szCs w:val="24"/>
+          <w:u w:val="single"/>
+        </w:rPr>
+        <w:t>HADI RUSADI</w:t>
+      </w:r>
+    </w:p>
+    <w:p>
+      <w:pPr>
+        <w:jc w:val="center"/>
+        <w:rPr>
+          <w:rFonts w:ascii="Times New Roman" w:hAnsi="Times New Roman" w:cs="Times New Roman"/>
+          <w:b/>
+          <w:sz w:val="28"/>
+        </w:rPr>
+      </w:pPr>
+      <w:r>
+        <w:rPr>
+          <w:rFonts w:ascii="Times New Roman" w:hAnsi="Times New Roman" w:cs="Times New Roman"/>
+          <w:b/>
+          <w:sz w:val="28"/>
+        </w:rPr>
+        <w:t>1811102106062</w:t>
+      </w:r>
+    </w:p>
+    <w:p>
+      <w:pPr>
+        <w:spacing w:after="120" w:line="240" w:lineRule="auto"/>
+        <w:rPr>
+          <w:rFonts w:ascii="Times New Roman" w:hAnsi="Times New Roman" w:cs="Times New Roman"/>
+          <w:b/>
+          <w:sz w:val="18"/>
+          <w:szCs w:val="30"/>
         </w:rPr>
       </w:pPr>
     </w:p>
@@ -819,20 +910,31 @@
         <w:rPr>
           <w:rFonts w:ascii="Times New Roman" w:hAnsi="Times New Roman" w:cs="Times New Roman"/>
           <w:b/>
-          <w:sz w:val="28"/>
-          <w:szCs w:val="24"/>
-          <w:u w:val="single"/>
-        </w:rPr>
-      </w:pPr>
-      <w:r>
+          <w:sz w:val="18"/>
+          <w:szCs w:val="24"/>
+        </w:rPr>
+      </w:pPr>
+    </w:p>
+    <w:p>
+      <w:pPr>
+        <w:spacing w:after="120" w:line="240" w:lineRule="auto"/>
+        <w:jc w:val="center"/>
         <w:rPr>
           <w:rFonts w:ascii="Times New Roman" w:hAnsi="Times New Roman" w:cs="Times New Roman"/>
           <w:b/>
           <w:sz w:val="28"/>
           <w:szCs w:val="24"/>
-          <w:u w:val="single"/>
-        </w:rPr>
-        <w:t>HADI RUSADI</w:t>
+        </w:rPr>
+      </w:pPr>
+      <w:bookmarkStart w:id="0" w:name="_Toc104986121"/>
+      <w:r>
+        <w:rPr>
+          <w:rFonts w:ascii="Times New Roman" w:hAnsi="Times New Roman" w:cs="Times New Roman"/>
+          <w:b/>
+          <w:sz w:val="28"/>
+          <w:szCs w:val="24"/>
+        </w:rPr>
+        <w:t>PROGRAM STUDI TEKNIK INFORMATIKA</w:t>
       </w:r>
     </w:p>
     <w:p>
@@ -853,19 +955,8 @@
           <w:sz w:val="28"/>
           <w:szCs w:val="24"/>
         </w:rPr>
-        <w:t>1822005</w:t>
-      </w:r>
-    </w:p>
-    <w:p>
-      <w:pPr>
-        <w:spacing w:after="120" w:line="240" w:lineRule="auto"/>
-        <w:rPr>
-          <w:rFonts w:ascii="Times New Roman" w:hAnsi="Times New Roman" w:cs="Times New Roman"/>
-          <w:b/>
-          <w:sz w:val="30"/>
-          <w:szCs w:val="30"/>
-        </w:rPr>
-      </w:pPr>
+        <w:t>UNIVERSITAS NAHDLATUL ULAMA</w:t>
+      </w:r>
     </w:p>
     <w:p>
       <w:pPr>
@@ -874,10 +965,19 @@
         <w:rPr>
           <w:rFonts w:ascii="Times New Roman" w:hAnsi="Times New Roman" w:cs="Times New Roman"/>
           <w:b/>
-          <w:sz w:val="18"/>
-          <w:szCs w:val="24"/>
-        </w:rPr>
-      </w:pPr>
+          <w:sz w:val="28"/>
+          <w:szCs w:val="24"/>
+        </w:rPr>
+      </w:pPr>
+      <w:r>
+        <w:rPr>
+          <w:rFonts w:ascii="Times New Roman" w:hAnsi="Times New Roman" w:cs="Times New Roman"/>
+          <w:b/>
+          <w:sz w:val="28"/>
+          <w:szCs w:val="24"/>
+        </w:rPr>
+        <w:t>KALIMANTAN SELATAN</w:t>
+      </w:r>
     </w:p>
     <w:p>
       <w:pPr>
@@ -897,7 +997,7 @@
           <w:sz w:val="28"/>
           <w:szCs w:val="24"/>
         </w:rPr>
-        <w:t>PROGRAM STUDI TEKNIK INFORMATIKA</w:t>
+        <w:t>BANJAR</w:t>
       </w:r>
     </w:p>
     <w:p>
@@ -918,69 +1018,6 @@
           <w:sz w:val="28"/>
           <w:szCs w:val="24"/>
         </w:rPr>
-        <w:t>JURUSAN TEKNIK INFORMATIKA</w:t>
-      </w:r>
-    </w:p>
-    <w:p>
-      <w:pPr>
-        <w:spacing w:after="120" w:line="240" w:lineRule="auto"/>
-        <w:jc w:val="center"/>
-        <w:rPr>
-          <w:rFonts w:ascii="Times New Roman" w:hAnsi="Times New Roman" w:cs="Times New Roman"/>
-          <w:b/>
-          <w:sz w:val="28"/>
-          <w:szCs w:val="24"/>
-        </w:rPr>
-      </w:pPr>
-      <w:r>
-        <w:rPr>
-          <w:rFonts w:ascii="Times New Roman" w:hAnsi="Times New Roman" w:cs="Times New Roman"/>
-          <w:b/>
-          <w:sz w:val="28"/>
-          <w:szCs w:val="24"/>
-        </w:rPr>
-        <w:t>STKOM SAPTA COMPUTER</w:t>
-      </w:r>
-    </w:p>
-    <w:p>
-      <w:pPr>
-        <w:spacing w:after="120" w:line="240" w:lineRule="auto"/>
-        <w:jc w:val="center"/>
-        <w:rPr>
-          <w:rFonts w:ascii="Times New Roman" w:hAnsi="Times New Roman" w:cs="Times New Roman"/>
-          <w:b/>
-          <w:sz w:val="28"/>
-          <w:szCs w:val="24"/>
-        </w:rPr>
-      </w:pPr>
-      <w:r>
-        <w:rPr>
-          <w:rFonts w:ascii="Times New Roman" w:hAnsi="Times New Roman" w:cs="Times New Roman"/>
-          <w:b/>
-          <w:sz w:val="28"/>
-          <w:szCs w:val="24"/>
-        </w:rPr>
-        <w:t>BALANGAN</w:t>
-      </w:r>
-    </w:p>
-    <w:p>
-      <w:pPr>
-        <w:spacing w:after="120" w:line="240" w:lineRule="auto"/>
-        <w:jc w:val="center"/>
-        <w:rPr>
-          <w:rFonts w:ascii="Times New Roman" w:hAnsi="Times New Roman" w:cs="Times New Roman"/>
-          <w:b/>
-          <w:sz w:val="28"/>
-          <w:szCs w:val="24"/>
-        </w:rPr>
-      </w:pPr>
-      <w:r>
-        <w:rPr>
-          <w:rFonts w:ascii="Times New Roman" w:hAnsi="Times New Roman" w:cs="Times New Roman"/>
-          <w:b/>
-          <w:sz w:val="28"/>
-          <w:szCs w:val="24"/>
-        </w:rPr>
         <w:t>2023</w:t>
       </w:r>
     </w:p>
@@ -991,7 +1028,6 @@
           <w:rFonts w:cs="Times New Roman"/>
         </w:rPr>
       </w:pPr>
-      <w:bookmarkStart w:id="0" w:name="_Toc104986121"/>
       <w:r>
         <w:rPr>
           <w:rFonts w:cs="Times New Roman"/>
@@ -7457,21 +7493,22 @@
       <w:r>
         <w:rPr>
           <w:rFonts w:ascii="Times New Roman" w:hAnsi="Times New Roman" w:cs="Times New Roman"/>
-          <w:sz w:val="24"/>
-          <w:szCs w:val="24"/>
-          <w:lang w:val="en-US"/>
-        </w:rPr>
-        <w:t xml:space="preserve"> </w:t>
-      </w:r>
-      <w:r>
-        <w:rPr>
-          <w:rFonts w:ascii="Times New Roman" w:hAnsi="Times New Roman" w:cs="Times New Roman"/>
           <w:i/>
           <w:iCs/>
           <w:sz w:val="24"/>
           <w:szCs w:val="24"/>
         </w:rPr>
         <w:t>.</w:t>
+      </w:r>
+      <w:r>
+        <w:rPr>
+          <w:rFonts w:ascii="Times New Roman" w:hAnsi="Times New Roman" w:cs="Times New Roman"/>
+          <w:i/>
+          <w:iCs/>
+          <w:sz w:val="24"/>
+          <w:szCs w:val="24"/>
+        </w:rPr>
+        <w:t xml:space="preserve"> </w:t>
       </w:r>
       <w:r>
         <w:rPr>
@@ -7995,7 +8032,15 @@
           <w:color w:val="auto"/>
           <w:szCs w:val="24"/>
         </w:rPr>
-        <w:t>Penelititan ini ber</w:t>
+        <w:t>Penelitia</w:t>
+      </w:r>
+      <w:r>
+        <w:rPr>
+          <w:rFonts w:cs="Times New Roman"/>
+          <w:color w:val="auto"/>
+          <w:szCs w:val="24"/>
+        </w:rPr>
+        <w:t>n ini ber</w:t>
       </w:r>
       <w:r>
         <w:rPr>
@@ -8042,15 +8087,15 @@
           <w:color w:val="auto"/>
           <w:szCs w:val="24"/>
         </w:rPr>
-        <w:t xml:space="preserve"> dikhususkan dalam</w:t>
-      </w:r>
-      <w:r>
-        <w:rPr>
-          <w:rFonts w:cs="Times New Roman"/>
-          <w:color w:val="auto"/>
-          <w:szCs w:val="24"/>
-        </w:rPr>
-        <w:t xml:space="preserve"> berbasis </w:t>
+        <w:t xml:space="preserve"> dikhususkan </w:t>
+      </w:r>
+      <w:r>
+        <w:rPr>
+          <w:rFonts w:cs="Times New Roman"/>
+          <w:color w:val="auto"/>
+          <w:szCs w:val="24"/>
+        </w:rPr>
+        <w:t xml:space="preserve">berbasis </w:t>
       </w:r>
       <w:r>
         <w:rPr>
@@ -8392,6 +8437,14 @@
           <w:szCs w:val="24"/>
         </w:rPr>
         <w:t xml:space="preserve"> pada</w:t>
+      </w:r>
+      <w:r>
+        <w:rPr>
+          <w:rFonts w:ascii="Times New Roman" w:hAnsi="Times New Roman" w:cs="Times New Roman"/>
+          <w:sz w:val="24"/>
+          <w:szCs w:val="24"/>
+        </w:rPr>
+        <w:t xml:space="preserve"> </w:t>
       </w:r>
       <w:r>
         <w:rPr>
@@ -13168,10 +13221,10 @@
                     </pic:cNvPicPr>
                   </pic:nvPicPr>
                   <pic:blipFill>
-                    <a:blip r:embed="rId14">
+                    <a:blip r:embed="rId13">
                       <a:extLst>
                         <a:ext uri="{28A0092B-C50C-407E-A947-70E740481C1C}">
-                          <a14:useLocalDpi xmlns="" xmlns:wpc="http://schemas.microsoft.com/office/word/2010/wordprocessingCanvas" xmlns:mc="http://schemas.openxmlformats.org/markup-compatibility/2006" xmlns:o="urn:schemas-microsoft-com:office:office" xmlns:v="urn:schemas-microsoft-com:vml" xmlns:wp14="http://schemas.microsoft.com/office/word/2010/wordprocessingDrawing" xmlns:w10="urn:schemas-microsoft-com:office:word" xmlns:w="http://schemas.openxmlformats.org/wordprocessingml/2006/main" xmlns:w14="http://schemas.microsoft.com/office/word/2010/wordml" xmlns:w15="http://schemas.microsoft.com/office/word/2012/wordml" xmlns:wpg="http://schemas.microsoft.com/office/word/2010/wordprocessingGroup" xmlns:wpi="http://schemas.microsoft.com/office/word/2010/wordprocessingInk" xmlns:wps="http://schemas.microsoft.com/office/word/2010/wordprocessingShape" xmlns:a14="http://schemas.microsoft.com/office/drawing/2010/main" val="0"/>
+                          <a14:useLocalDpi xmlns:a14="http://schemas.microsoft.com/office/drawing/2010/main" xmlns:wps="http://schemas.microsoft.com/office/word/2010/wordprocessingShape" xmlns:wpi="http://schemas.microsoft.com/office/word/2010/wordprocessingInk" xmlns:wpg="http://schemas.microsoft.com/office/word/2010/wordprocessingGroup" xmlns:w15="http://schemas.microsoft.com/office/word/2012/wordml" xmlns:w14="http://schemas.microsoft.com/office/word/2010/wordml" xmlns:w="http://schemas.openxmlformats.org/wordprocessingml/2006/main" xmlns:w10="urn:schemas-microsoft-com:office:word" xmlns:wp14="http://schemas.microsoft.com/office/word/2010/wordprocessingDrawing" xmlns:v="urn:schemas-microsoft-com:vml" xmlns:o="urn:schemas-microsoft-com:office:office" xmlns:mc="http://schemas.openxmlformats.org/markup-compatibility/2006" xmlns:wpc="http://schemas.microsoft.com/office/word/2010/wordprocessingCanvas" xmlns="" val="0"/>
                         </a:ext>
                       </a:extLst>
                     </a:blip>
@@ -18047,7 +18100,7 @@
                           </pic:cNvPicPr>
                         </pic:nvPicPr>
                         <pic:blipFill>
-                          <a:blip r:embed="rId15" cstate="print"/>
+                          <a:blip r:embed="rId14" cstate="print"/>
                           <a:stretch>
                             <a:fillRect/>
                           </a:stretch>
@@ -18192,7 +18245,7 @@
                           </pic:cNvPicPr>
                         </pic:nvPicPr>
                         <pic:blipFill>
-                          <a:blip r:embed="rId16" cstate="print"/>
+                          <a:blip r:embed="rId15" cstate="print"/>
                           <a:stretch>
                             <a:fillRect/>
                           </a:stretch>
@@ -18335,7 +18388,7 @@
                           </pic:cNvPicPr>
                         </pic:nvPicPr>
                         <pic:blipFill>
-                          <a:blip r:embed="rId17"/>
+                          <a:blip r:embed="rId16"/>
                           <a:stretch>
                             <a:fillRect/>
                           </a:stretch>
@@ -18506,7 +18559,7 @@
                           </pic:cNvPicPr>
                         </pic:nvPicPr>
                         <pic:blipFill>
-                          <a:blip r:embed="rId18" cstate="print"/>
+                          <a:blip r:embed="rId17" cstate="print"/>
                           <a:stretch>
                             <a:fillRect/>
                           </a:stretch>
@@ -18651,7 +18704,7 @@
                           </pic:cNvPicPr>
                         </pic:nvPicPr>
                         <pic:blipFill>
-                          <a:blip r:embed="rId19" cstate="print"/>
+                          <a:blip r:embed="rId18" cstate="print"/>
                           <a:stretch>
                             <a:fillRect/>
                           </a:stretch>
@@ -19459,10 +19512,10 @@
                           </pic:cNvPicPr>
                         </pic:nvPicPr>
                         <pic:blipFill>
-                          <a:blip r:embed="rId20">
+                          <a:blip r:embed="rId19">
                             <a:extLst>
                               <a:ext uri="{28A0092B-C50C-407E-A947-70E740481C1C}">
-                                <a14:useLocalDpi xmlns="" xmlns:wpc="http://schemas.microsoft.com/office/word/2010/wordprocessingCanvas" xmlns:mc="http://schemas.openxmlformats.org/markup-compatibility/2006" xmlns:o="urn:schemas-microsoft-com:office:office" xmlns:v="urn:schemas-microsoft-com:vml" xmlns:wp14="http://schemas.microsoft.com/office/word/2010/wordprocessingDrawing" xmlns:w10="urn:schemas-microsoft-com:office:word" xmlns:w="http://schemas.openxmlformats.org/wordprocessingml/2006/main" xmlns:w14="http://schemas.microsoft.com/office/word/2010/wordml" xmlns:w15="http://schemas.microsoft.com/office/word/2012/wordml" xmlns:wpg="http://schemas.microsoft.com/office/word/2010/wordprocessingGroup" xmlns:wpi="http://schemas.microsoft.com/office/word/2010/wordprocessingInk" xmlns:wps="http://schemas.microsoft.com/office/word/2010/wordprocessingShape" xmlns:a14="http://schemas.microsoft.com/office/drawing/2010/main" val="0"/>
+                                <a14:useLocalDpi xmlns:a14="http://schemas.microsoft.com/office/drawing/2010/main" xmlns:wps="http://schemas.microsoft.com/office/word/2010/wordprocessingShape" xmlns:wpi="http://schemas.microsoft.com/office/word/2010/wordprocessingInk" xmlns:wpg="http://schemas.microsoft.com/office/word/2010/wordprocessingGroup" xmlns:w15="http://schemas.microsoft.com/office/word/2012/wordml" xmlns:w14="http://schemas.microsoft.com/office/word/2010/wordml" xmlns:w="http://schemas.openxmlformats.org/wordprocessingml/2006/main" xmlns:w10="urn:schemas-microsoft-com:office:word" xmlns:wp14="http://schemas.microsoft.com/office/word/2010/wordprocessingDrawing" xmlns:v="urn:schemas-microsoft-com:vml" xmlns:o="urn:schemas-microsoft-com:office:office" xmlns:mc="http://schemas.openxmlformats.org/markup-compatibility/2006" xmlns:wpc="http://schemas.microsoft.com/office/word/2010/wordprocessingCanvas" xmlns="" val="0"/>
                               </a:ext>
                             </a:extLst>
                           </a:blip>
@@ -21174,10 +21227,10 @@
                           </pic:cNvPicPr>
                         </pic:nvPicPr>
                         <pic:blipFill>
-                          <a:blip r:embed="rId21" cstate="print">
+                          <a:blip r:embed="rId20" cstate="print">
                             <a:extLst>
                               <a:ext uri="{28A0092B-C50C-407E-A947-70E740481C1C}">
-                                <a14:useLocalDpi xmlns="" xmlns:wpc="http://schemas.microsoft.com/office/word/2010/wordprocessingCanvas" xmlns:mc="http://schemas.openxmlformats.org/markup-compatibility/2006" xmlns:o="urn:schemas-microsoft-com:office:office" xmlns:v="urn:schemas-microsoft-com:vml" xmlns:wp14="http://schemas.microsoft.com/office/word/2010/wordprocessingDrawing" xmlns:w10="urn:schemas-microsoft-com:office:word" xmlns:w="http://schemas.openxmlformats.org/wordprocessingml/2006/main" xmlns:w14="http://schemas.microsoft.com/office/word/2010/wordml" xmlns:w15="http://schemas.microsoft.com/office/word/2012/wordml" xmlns:wpg="http://schemas.microsoft.com/office/word/2010/wordprocessingGroup" xmlns:wpi="http://schemas.microsoft.com/office/word/2010/wordprocessingInk" xmlns:wps="http://schemas.microsoft.com/office/word/2010/wordprocessingShape" xmlns:a14="http://schemas.microsoft.com/office/drawing/2010/main" val="0"/>
+                                <a14:useLocalDpi xmlns:a14="http://schemas.microsoft.com/office/drawing/2010/main" xmlns:wps="http://schemas.microsoft.com/office/word/2010/wordprocessingShape" xmlns:wpi="http://schemas.microsoft.com/office/word/2010/wordprocessingInk" xmlns:wpg="http://schemas.microsoft.com/office/word/2010/wordprocessingGroup" xmlns:w15="http://schemas.microsoft.com/office/word/2012/wordml" xmlns:w14="http://schemas.microsoft.com/office/word/2010/wordml" xmlns:w="http://schemas.openxmlformats.org/wordprocessingml/2006/main" xmlns:w10="urn:schemas-microsoft-com:office:word" xmlns:wp14="http://schemas.microsoft.com/office/word/2010/wordprocessingDrawing" xmlns:v="urn:schemas-microsoft-com:vml" xmlns:o="urn:schemas-microsoft-com:office:office" xmlns:mc="http://schemas.openxmlformats.org/markup-compatibility/2006" xmlns:wpc="http://schemas.microsoft.com/office/word/2010/wordprocessingCanvas" xmlns="" val="0"/>
                               </a:ext>
                             </a:extLst>
                           </a:blip>
@@ -21335,10 +21388,10 @@
                           </pic:cNvPicPr>
                         </pic:nvPicPr>
                         <pic:blipFill>
-                          <a:blip r:embed="rId22">
+                          <a:blip r:embed="rId21">
                             <a:extLst>
                               <a:ext uri="{28A0092B-C50C-407E-A947-70E740481C1C}">
-                                <a14:useLocalDpi xmlns="" xmlns:wpc="http://schemas.microsoft.com/office/word/2010/wordprocessingCanvas" xmlns:mc="http://schemas.openxmlformats.org/markup-compatibility/2006" xmlns:o="urn:schemas-microsoft-com:office:office" xmlns:v="urn:schemas-microsoft-com:vml" xmlns:wp14="http://schemas.microsoft.com/office/word/2010/wordprocessingDrawing" xmlns:w10="urn:schemas-microsoft-com:office:word" xmlns:w="http://schemas.openxmlformats.org/wordprocessingml/2006/main" xmlns:w14="http://schemas.microsoft.com/office/word/2010/wordml" xmlns:w15="http://schemas.microsoft.com/office/word/2012/wordml" xmlns:wpg="http://schemas.microsoft.com/office/word/2010/wordprocessingGroup" xmlns:wpi="http://schemas.microsoft.com/office/word/2010/wordprocessingInk" xmlns:wps="http://schemas.microsoft.com/office/word/2010/wordprocessingShape" xmlns:a14="http://schemas.microsoft.com/office/drawing/2010/main" val="0"/>
+                                <a14:useLocalDpi xmlns:a14="http://schemas.microsoft.com/office/drawing/2010/main" xmlns:wps="http://schemas.microsoft.com/office/word/2010/wordprocessingShape" xmlns:wpi="http://schemas.microsoft.com/office/word/2010/wordprocessingInk" xmlns:wpg="http://schemas.microsoft.com/office/word/2010/wordprocessingGroup" xmlns:w15="http://schemas.microsoft.com/office/word/2012/wordml" xmlns:w14="http://schemas.microsoft.com/office/word/2010/wordml" xmlns:w="http://schemas.openxmlformats.org/wordprocessingml/2006/main" xmlns:w10="urn:schemas-microsoft-com:office:word" xmlns:wp14="http://schemas.microsoft.com/office/word/2010/wordprocessingDrawing" xmlns:v="urn:schemas-microsoft-com:vml" xmlns:o="urn:schemas-microsoft-com:office:office" xmlns:mc="http://schemas.openxmlformats.org/markup-compatibility/2006" xmlns:wpc="http://schemas.microsoft.com/office/word/2010/wordprocessingCanvas" xmlns="" val="0"/>
                               </a:ext>
                             </a:extLst>
                           </a:blip>
@@ -21555,13 +21608,13 @@
                     <o:lock v:ext="edit" aspectratio="t"/>
                   </v:shapetype>
                   <v:shape id="Picture 19" o:spid="_x0000_s1045" type="#_x0000_t75" style="position:absolute;left:870;top:11747;width:1605;height:1344;visibility:visible" o:gfxdata="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">
-                    <v:imagedata r:id="rId23" o:title="" croptop="13379f" cropbottom="39166f" cropleft="28971f" cropright="27852f"/>
+                    <v:imagedata r:id="rId22" o:title="" croptop="13379f" cropbottom="39166f" cropleft="28971f" cropright="27852f"/>
                   </v:shape>
                   <v:shape id="Picture 10" o:spid="_x0000_s1046" type="#_x0000_t75" style="position:absolute;left:1700;top:12205;width:775;height:550;visibility:visible" o:gfxdata="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">
-                    <v:imagedata r:id="rId24" o:title="" croptop="26523f" cropbottom="34117f" cropleft="23307f" cropright="27517f"/>
+                    <v:imagedata r:id="rId23" o:title="" croptop="26523f" cropbottom="34117f" cropleft="23307f" cropright="27517f"/>
                   </v:shape>
                   <v:shape id="Picture 19" o:spid="_x0000_s1047" type="#_x0000_t75" style="position:absolute;left:2475;top:12345;width:970;height:977;visibility:visible" o:gfxdata="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">
-                    <v:imagedata r:id="rId23" o:title="" croptop="14734f" cropbottom="40861f" cropleft="30620f" cropright="29371f"/>
+                    <v:imagedata r:id="rId22" o:title="" croptop="14734f" cropbottom="40861f" cropleft="30620f" cropright="29371f"/>
                   </v:shape>
                 </v:group>
               </w:pict>
@@ -21767,10 +21820,10 @@
                           </pic:cNvPicPr>
                         </pic:nvPicPr>
                         <pic:blipFill>
-                          <a:blip r:embed="rId25">
+                          <a:blip r:embed="rId24">
                             <a:extLst>
                               <a:ext uri="{28A0092B-C50C-407E-A947-70E740481C1C}">
-                                <a14:useLocalDpi xmlns="" xmlns:wpc="http://schemas.microsoft.com/office/word/2010/wordprocessingCanvas" xmlns:mc="http://schemas.openxmlformats.org/markup-compatibility/2006" xmlns:o="urn:schemas-microsoft-com:office:office" xmlns:v="urn:schemas-microsoft-com:vml" xmlns:wp14="http://schemas.microsoft.com/office/word/2010/wordprocessingDrawing" xmlns:w10="urn:schemas-microsoft-com:office:word" xmlns:w="http://schemas.openxmlformats.org/wordprocessingml/2006/main" xmlns:w14="http://schemas.microsoft.com/office/word/2010/wordml" xmlns:w15="http://schemas.microsoft.com/office/word/2012/wordml" xmlns:wpg="http://schemas.microsoft.com/office/word/2010/wordprocessingGroup" xmlns:wpi="http://schemas.microsoft.com/office/word/2010/wordprocessingInk" xmlns:wps="http://schemas.microsoft.com/office/word/2010/wordprocessingShape" xmlns:a14="http://schemas.microsoft.com/office/drawing/2010/main" val="0"/>
+                                <a14:useLocalDpi xmlns:a14="http://schemas.microsoft.com/office/drawing/2010/main" xmlns:wps="http://schemas.microsoft.com/office/word/2010/wordprocessingShape" xmlns:wpi="http://schemas.microsoft.com/office/word/2010/wordprocessingInk" xmlns:wpg="http://schemas.microsoft.com/office/word/2010/wordprocessingGroup" xmlns:w15="http://schemas.microsoft.com/office/word/2012/wordml" xmlns:w14="http://schemas.microsoft.com/office/word/2010/wordml" xmlns:w="http://schemas.openxmlformats.org/wordprocessingml/2006/main" xmlns:w10="urn:schemas-microsoft-com:office:word" xmlns:wp14="http://schemas.microsoft.com/office/word/2010/wordprocessingDrawing" xmlns:v="urn:schemas-microsoft-com:vml" xmlns:o="urn:schemas-microsoft-com:office:office" xmlns:mc="http://schemas.openxmlformats.org/markup-compatibility/2006" xmlns:wpc="http://schemas.microsoft.com/office/word/2010/wordprocessingCanvas" xmlns="" val="0"/>
                               </a:ext>
                             </a:extLst>
                           </a:blip>
@@ -22017,10 +22070,10 @@
                           </pic:cNvPicPr>
                         </pic:nvPicPr>
                         <pic:blipFill>
-                          <a:blip r:embed="rId26">
+                          <a:blip r:embed="rId25">
                             <a:extLst>
                               <a:ext uri="{28A0092B-C50C-407E-A947-70E740481C1C}">
-                                <a14:useLocalDpi xmlns="" xmlns:wpc="http://schemas.microsoft.com/office/word/2010/wordprocessingCanvas" xmlns:mc="http://schemas.openxmlformats.org/markup-compatibility/2006" xmlns:o="urn:schemas-microsoft-com:office:office" xmlns:v="urn:schemas-microsoft-com:vml" xmlns:wp14="http://schemas.microsoft.com/office/word/2010/wordprocessingDrawing" xmlns:w10="urn:schemas-microsoft-com:office:word" xmlns:w="http://schemas.openxmlformats.org/wordprocessingml/2006/main" xmlns:w14="http://schemas.microsoft.com/office/word/2010/wordml" xmlns:w15="http://schemas.microsoft.com/office/word/2012/wordml" xmlns:wpg="http://schemas.microsoft.com/office/word/2010/wordprocessingGroup" xmlns:wpi="http://schemas.microsoft.com/office/word/2010/wordprocessingInk" xmlns:wps="http://schemas.microsoft.com/office/word/2010/wordprocessingShape" xmlns:a14="http://schemas.microsoft.com/office/drawing/2010/main" val="0"/>
+                                <a14:useLocalDpi xmlns:a14="http://schemas.microsoft.com/office/drawing/2010/main" xmlns:wps="http://schemas.microsoft.com/office/word/2010/wordprocessingShape" xmlns:wpi="http://schemas.microsoft.com/office/word/2010/wordprocessingInk" xmlns:wpg="http://schemas.microsoft.com/office/word/2010/wordprocessingGroup" xmlns:w15="http://schemas.microsoft.com/office/word/2012/wordml" xmlns:w14="http://schemas.microsoft.com/office/word/2010/wordml" xmlns:w="http://schemas.openxmlformats.org/wordprocessingml/2006/main" xmlns:w10="urn:schemas-microsoft-com:office:word" xmlns:wp14="http://schemas.microsoft.com/office/word/2010/wordprocessingDrawing" xmlns:v="urn:schemas-microsoft-com:vml" xmlns:o="urn:schemas-microsoft-com:office:office" xmlns:mc="http://schemas.openxmlformats.org/markup-compatibility/2006" xmlns:wpc="http://schemas.microsoft.com/office/word/2010/wordprocessingCanvas" xmlns="" val="0"/>
                               </a:ext>
                             </a:extLst>
                           </a:blip>
@@ -22871,7 +22924,24 @@
           <w:szCs w:val="24"/>
           <w:lang w:val="en-US"/>
         </w:rPr>
-        <w:t xml:space="preserve"> sistem mengunakan model </w:t>
+        <w:t xml:space="preserve"> sistem meng</w:t>
+      </w:r>
+      <w:r>
+        <w:rPr>
+          <w:rFonts w:ascii="Times New Roman" w:hAnsi="Times New Roman" w:cs="Times New Roman"/>
+          <w:sz w:val="24"/>
+          <w:szCs w:val="24"/>
+        </w:rPr>
+        <w:t>g</w:t>
+      </w:r>
+      <w:r>
+        <w:rPr>
+          <w:rFonts w:ascii="Times New Roman" w:hAnsi="Times New Roman" w:cs="Times New Roman"/>
+          <w:sz w:val="24"/>
+          <w:szCs w:val="24"/>
+          <w:lang w:val="en-US"/>
+        </w:rPr>
+        <w:t xml:space="preserve">unakan model </w:t>
       </w:r>
       <w:r>
         <w:rPr>
@@ -23365,7 +23435,15 @@
           <w:color w:val="auto"/>
           <w:szCs w:val="24"/>
         </w:rPr>
-        <w:t xml:space="preserve">Text </w:t>
+        <w:t>Code</w:t>
+      </w:r>
+      <w:r>
+        <w:rPr>
+          <w:rFonts w:cs="Times New Roman"/>
+          <w:color w:val="auto"/>
+          <w:szCs w:val="24"/>
+        </w:rPr>
+        <w:t xml:space="preserve"> </w:t>
       </w:r>
       <w:r>
         <w:rPr>
@@ -23599,7 +23677,7 @@
     </w:p>
     <w:p>
       <w:pPr>
-        <w:spacing w:after="0" w:line="240" w:lineRule="auto"/>
+        <w:spacing w:after="240" w:line="480" w:lineRule="auto"/>
         <w:rPr>
           <w:rFonts w:ascii="Times New Roman" w:hAnsi="Times New Roman" w:cs="Times New Roman"/>
           <w:b/>
@@ -23785,7 +23863,7 @@
                     <pic:cNvPicPr/>
                   </pic:nvPicPr>
                   <pic:blipFill>
-                    <a:blip r:embed="rId27"/>
+                    <a:blip r:embed="rId26"/>
                     <a:stretch>
                       <a:fillRect/>
                     </a:stretch>
@@ -23916,7 +23994,7 @@
                     <pic:cNvPicPr/>
                   </pic:nvPicPr>
                   <pic:blipFill>
-                    <a:blip r:embed="rId28"/>
+                    <a:blip r:embed="rId27"/>
                     <a:stretch>
                       <a:fillRect/>
                     </a:stretch>
@@ -24003,7 +24081,7 @@
                     <pic:cNvPicPr/>
                   </pic:nvPicPr>
                   <pic:blipFill>
-                    <a:blip r:embed="rId29"/>
+                    <a:blip r:embed="rId28"/>
                     <a:stretch>
                       <a:fillRect/>
                     </a:stretch>
@@ -24081,7 +24159,7 @@
                     <pic:cNvPicPr/>
                   </pic:nvPicPr>
                   <pic:blipFill>
-                    <a:blip r:embed="rId30"/>
+                    <a:blip r:embed="rId29"/>
                     <a:stretch>
                       <a:fillRect/>
                     </a:stretch>
@@ -24159,7 +24237,7 @@
                     <pic:cNvPicPr/>
                   </pic:nvPicPr>
                   <pic:blipFill>
-                    <a:blip r:embed="rId31"/>
+                    <a:blip r:embed="rId30"/>
                     <a:stretch>
                       <a:fillRect/>
                     </a:stretch>
@@ -24247,7 +24325,7 @@
                     <pic:cNvPicPr/>
                   </pic:nvPicPr>
                   <pic:blipFill>
-                    <a:blip r:embed="rId32"/>
+                    <a:blip r:embed="rId31"/>
                     <a:stretch>
                       <a:fillRect/>
                     </a:stretch>
@@ -24335,7 +24413,7 @@
                     <pic:cNvPicPr/>
                   </pic:nvPicPr>
                   <pic:blipFill>
-                    <a:blip r:embed="rId33"/>
+                    <a:blip r:embed="rId32"/>
                     <a:stretch>
                       <a:fillRect/>
                     </a:stretch>
@@ -24423,7 +24501,7 @@
                     <pic:cNvPicPr/>
                   </pic:nvPicPr>
                   <pic:blipFill>
-                    <a:blip r:embed="rId34"/>
+                    <a:blip r:embed="rId33"/>
                     <a:stretch>
                       <a:fillRect/>
                     </a:stretch>
@@ -24500,7 +24578,7 @@
                     <pic:cNvPicPr/>
                   </pic:nvPicPr>
                   <pic:blipFill>
-                    <a:blip r:embed="rId35"/>
+                    <a:blip r:embed="rId34"/>
                     <a:stretch>
                       <a:fillRect/>
                     </a:stretch>
@@ -24587,7 +24665,7 @@
                     <pic:cNvPicPr/>
                   </pic:nvPicPr>
                   <pic:blipFill>
-                    <a:blip r:embed="rId36"/>
+                    <a:blip r:embed="rId35"/>
                     <a:stretch>
                       <a:fillRect/>
                     </a:stretch>
@@ -24687,7 +24765,7 @@
                     <pic:cNvPicPr/>
                   </pic:nvPicPr>
                   <pic:blipFill>
-                    <a:blip r:embed="rId37"/>
+                    <a:blip r:embed="rId36"/>
                     <a:stretch>
                       <a:fillRect/>
                     </a:stretch>
@@ -24775,7 +24853,7 @@
                     <pic:cNvPicPr/>
                   </pic:nvPicPr>
                   <pic:blipFill>
-                    <a:blip r:embed="rId38"/>
+                    <a:blip r:embed="rId37"/>
                     <a:stretch>
                       <a:fillRect/>
                     </a:stretch>
@@ -24875,7 +24953,7 @@
                     <pic:cNvPicPr/>
                   </pic:nvPicPr>
                   <pic:blipFill>
-                    <a:blip r:embed="rId39"/>
+                    <a:blip r:embed="rId38"/>
                     <a:stretch>
                       <a:fillRect/>
                     </a:stretch>
@@ -24963,7 +25041,7 @@
                     <pic:cNvPicPr/>
                   </pic:nvPicPr>
                   <pic:blipFill>
-                    <a:blip r:embed="rId40"/>
+                    <a:blip r:embed="rId39"/>
                     <a:stretch>
                       <a:fillRect/>
                     </a:stretch>
@@ -25051,7 +25129,7 @@
                     <pic:cNvPicPr/>
                   </pic:nvPicPr>
                   <pic:blipFill>
-                    <a:blip r:embed="rId41"/>
+                    <a:blip r:embed="rId40"/>
                     <a:stretch>
                       <a:fillRect/>
                     </a:stretch>
@@ -25139,7 +25217,7 @@
                     <pic:cNvPicPr/>
                   </pic:nvPicPr>
                   <pic:blipFill>
-                    <a:blip r:embed="rId41"/>
+                    <a:blip r:embed="rId40"/>
                     <a:stretch>
                       <a:fillRect/>
                     </a:stretch>
@@ -25195,12 +25273,13 @@
     </w:p>
     <w:p>
       <w:pPr>
-        <w:spacing w:after="0" w:line="240" w:lineRule="auto"/>
+        <w:spacing w:after="240" w:line="480" w:lineRule="auto"/>
         <w:rPr>
           <w:rFonts w:ascii="Times New Roman" w:hAnsi="Times New Roman" w:cs="Times New Roman"/>
           <w:b/>
           <w:sz w:val="24"/>
           <w:szCs w:val="24"/>
+          <w:lang w:val="en-US"/>
         </w:rPr>
       </w:pPr>
       <w:r>
@@ -25215,12 +25294,13 @@
     </w:p>
     <w:p>
       <w:pPr>
-        <w:spacing w:after="0" w:line="240" w:lineRule="auto"/>
+        <w:spacing w:after="240" w:line="480" w:lineRule="auto"/>
         <w:rPr>
           <w:rFonts w:ascii="Times New Roman" w:hAnsi="Times New Roman" w:cs="Times New Roman"/>
           <w:b/>
           <w:sz w:val="24"/>
           <w:szCs w:val="24"/>
+          <w:lang w:val="en-US"/>
         </w:rPr>
       </w:pPr>
       <w:r>
@@ -25234,9 +25314,9 @@
         </w:rPr>
         <w:drawing>
           <wp:inline distT="0" distB="0" distL="0" distR="0">
-            <wp:extent cx="5040630" cy="3545840"/>
+            <wp:extent cx="5040630" cy="3585210"/>
             <wp:effectExtent l="19050" t="0" r="7620" b="0"/>
-            <wp:docPr id="46" name="Picture 45" descr="surat masuk.png"/>
+            <wp:docPr id="4" name="Picture 3" descr="surat masuk.png"/>
             <wp:cNvGraphicFramePr>
               <a:graphicFrameLocks xmlns:a="http://schemas.openxmlformats.org/drawingml/2006/main" noChangeAspect="1"/>
             </wp:cNvGraphicFramePr>
@@ -25248,7 +25328,7 @@
                     <pic:cNvPicPr/>
                   </pic:nvPicPr>
                   <pic:blipFill>
-                    <a:blip r:embed="rId42"/>
+                    <a:blip r:embed="rId41"/>
                     <a:stretch>
                       <a:fillRect/>
                     </a:stretch>
@@ -25256,7 +25336,7 @@
                   <pic:spPr>
                     <a:xfrm>
                       <a:off x="0" y="0"/>
-                      <a:ext cx="5040630" cy="3545840"/>
+                      <a:ext cx="5040630" cy="3585210"/>
                     </a:xfrm>
                     <a:prstGeom prst="rect">
                       <a:avLst/>
@@ -25300,6 +25380,18 @@
           <w:lang w:val="en-US"/>
         </w:rPr>
       </w:pPr>
+    </w:p>
+    <w:p>
+      <w:pPr>
+        <w:spacing w:after="0" w:line="240" w:lineRule="auto"/>
+        <w:rPr>
+          <w:rFonts w:ascii="Times New Roman" w:hAnsi="Times New Roman" w:cs="Times New Roman"/>
+          <w:b/>
+          <w:sz w:val="24"/>
+          <w:szCs w:val="24"/>
+          <w:lang w:val="en-US"/>
+        </w:rPr>
+      </w:pPr>
       <w:r>
         <w:rPr>
           <w:rFonts w:ascii="Times New Roman" w:hAnsi="Times New Roman" w:cs="Times New Roman"/>
@@ -25311,9 +25403,9 @@
         </w:rPr>
         <w:drawing>
           <wp:inline distT="0" distB="0" distL="0" distR="0">
-            <wp:extent cx="5040630" cy="3749675"/>
+            <wp:extent cx="5040630" cy="3541395"/>
             <wp:effectExtent l="19050" t="0" r="7620" b="0"/>
-            <wp:docPr id="47" name="Picture 46" descr="surat keluar.png"/>
+            <wp:docPr id="5" name="Picture 4" descr="surat keluar.png"/>
             <wp:cNvGraphicFramePr>
               <a:graphicFrameLocks xmlns:a="http://schemas.openxmlformats.org/drawingml/2006/main" noChangeAspect="1"/>
             </wp:cNvGraphicFramePr>
@@ -25325,7 +25417,7 @@
                     <pic:cNvPicPr/>
                   </pic:nvPicPr>
                   <pic:blipFill>
-                    <a:blip r:embed="rId43"/>
+                    <a:blip r:embed="rId42"/>
                     <a:stretch>
                       <a:fillRect/>
                     </a:stretch>
@@ -25333,7 +25425,7 @@
                   <pic:spPr>
                     <a:xfrm>
                       <a:off x="0" y="0"/>
-                      <a:ext cx="5040630" cy="3749675"/>
+                      <a:ext cx="5040630" cy="3541395"/>
                     </a:xfrm>
                     <a:prstGeom prst="rect">
                       <a:avLst/>
@@ -25908,7 +26000,7 @@
       </w:r>
     </w:p>
     <w:sectPr>
-      <w:headerReference w:type="default" r:id="rId44"/>
+      <w:headerReference w:type="default" r:id="rId43"/>
       <w:pgSz w:w="11907" w:h="16839"/>
       <w:pgMar w:top="2268" w:right="1701" w:bottom="1701" w:left="2268" w:header="709" w:footer="709" w:gutter="0"/>
       <w:pgNumType w:start="1"/>
@@ -25983,7 +26075,7 @@
             <w:noProof/>
             <w:sz w:val="24"/>
           </w:rPr>
-          <w:t>38</w:t>
+          <w:t>49</w:t>
         </w:r>
         <w:r>
           <w:rPr>
@@ -30794,19 +30886,6 @@
 </file>
 
 <file path=customXml/item1.xml><?xml version="1.0" encoding="utf-8"?>
-<s:customData xmlns="http://www.wps.cn/officeDocument/2013/wpsCustomData" xmlns:s="http://www.wps.cn/officeDocument/2013/wpsCustomData">
-  <customSectProps>
-    <customSectPr/>
-    <customSectPr/>
-    <customSectPr/>
-  </customSectProps>
-  <customShpExts>
-    <customShpInfo spid="_x0000_s1026" textRotate="1"/>
-  </customShpExts>
-</s:customData>
-</file>
-
-<file path=customXml/item2.xml><?xml version="1.0" encoding="utf-8"?>
 <b:Sources xmlns:b="http://schemas.openxmlformats.org/officeDocument/2006/bibliography" xmlns="http://schemas.openxmlformats.org/officeDocument/2006/bibliography" SelectedStyle="\APA.XSL" StyleName="APA">
   <b:Source>
     <b:Tag>Mur14</b:Tag>
@@ -31131,18 +31210,31 @@
 </b:Sources>
 </file>
 
+<file path=customXml/item2.xml><?xml version="1.0" encoding="utf-8"?>
+<s:customData xmlns="http://www.wps.cn/officeDocument/2013/wpsCustomData" xmlns:s="http://www.wps.cn/officeDocument/2013/wpsCustomData">
+  <customSectProps>
+    <customSectPr/>
+    <customSectPr/>
+    <customSectPr/>
+  </customSectProps>
+  <customShpExts>
+    <customShpInfo spid="_x0000_s1026" textRotate="1"/>
+  </customShpExts>
+</s:customData>
+</file>
+
 <file path=customXml/itemProps1.xml><?xml version="1.0" encoding="utf-8"?>
+<ds:datastoreItem xmlns:ds="http://schemas.openxmlformats.org/officeDocument/2006/customXml" ds:itemID="{DF07A9E0-9E08-4EFF-B4F1-E0FBE0A8CF7D}">
+  <ds:schemaRefs>
+    <ds:schemaRef ds:uri="http://schemas.openxmlformats.org/officeDocument/2006/bibliography"/>
+  </ds:schemaRefs>
+</ds:datastoreItem>
+</file>
+
+<file path=customXml/itemProps2.xml><?xml version="1.0" encoding="utf-8"?>
 <ds:datastoreItem xmlns:ds="http://schemas.openxmlformats.org/officeDocument/2006/customXml" ds:itemID="{B1977F7D-205B-4081-913C-38D41E755F92}">
   <ds:schemaRefs>
     <ds:schemaRef ds:uri="http://www.wps.cn/officeDocument/2013/wpsCustomData"/>
   </ds:schemaRefs>
 </ds:datastoreItem>
-</file>
-
-<file path=customXml/itemProps2.xml><?xml version="1.0" encoding="utf-8"?>
-<ds:datastoreItem xmlns:ds="http://schemas.openxmlformats.org/officeDocument/2006/customXml" ds:itemID="{DF07A9E0-9E08-4EFF-B4F1-E0FBE0A8CF7D}">
-  <ds:schemaRefs>
-    <ds:schemaRef ds:uri="http://schemas.openxmlformats.org/officeDocument/2006/bibliography"/>
-  </ds:schemaRefs>
-</ds:datastoreItem>
 </file>
</xml_diff>